<commit_message>
Trabalho pronto, PROFESSOR, avaliar esse POR FAVOR
</commit_message>
<xml_diff>
--- a/VISAO E ANALISE DE PROJETOS - PADROES (1) (Recuperação Automática) (1).docx
+++ b/VISAO E ANALISE DE PROJETOS - PADROES (1) (Recuperação Automática) (1).docx
@@ -887,7 +887,18 @@
           <w:sz w:val="24"/>
           <w:szCs w:val="24"/>
         </w:rPr>
-        <w:t>.........................</w:t>
+        <w:t>......................</w:t>
+      </w:r>
+      <w:r>
+        <w:rPr>
+          <w:rFonts w:ascii="Arial" w:hAnsi="Arial" w:cs="Arial"/>
+          <w:b/>
+          <w:bCs/>
+          <w:color w:val="000000" w:themeColor="text1"/>
+          <w:sz w:val="24"/>
+          <w:szCs w:val="24"/>
+        </w:rPr>
+        <w:t>3</w:t>
       </w:r>
     </w:p>
     <w:p>
@@ -923,7 +934,7 @@
           <w:sz w:val="24"/>
           <w:szCs w:val="24"/>
         </w:rPr>
-        <w:t xml:space="preserve"> Teste dos códigos..............................................................................</w:t>
+        <w:t xml:space="preserve"> Teste dos códigos............................................................................</w:t>
       </w:r>
       <w:r>
         <w:rPr>
@@ -934,7 +945,7 @@
           <w:sz w:val="24"/>
           <w:szCs w:val="24"/>
         </w:rPr>
-        <w:t>.</w:t>
+        <w:t>3</w:t>
       </w:r>
     </w:p>
     <w:p>
@@ -999,27 +1010,61 @@
           <w:sz w:val="24"/>
           <w:szCs w:val="24"/>
         </w:rPr>
-        <w:t xml:space="preserve"> Factory Method</w:t>
-      </w:r>
-      <w:r>
-        <w:rPr>
-          <w:rFonts w:ascii="Arial" w:eastAsia="Arial Nova" w:hAnsi="Arial" w:cs="Arial"/>
-          <w:b/>
-          <w:bCs/>
-          <w:sz w:val="24"/>
-          <w:szCs w:val="24"/>
-        </w:rPr>
-        <w:t>.........................................</w:t>
-      </w:r>
-      <w:r>
-        <w:rPr>
-          <w:rFonts w:ascii="Arial" w:eastAsia="Arial Nova" w:hAnsi="Arial" w:cs="Arial"/>
-          <w:b/>
-          <w:bCs/>
-          <w:sz w:val="24"/>
-          <w:szCs w:val="24"/>
-        </w:rPr>
-        <w:t>..</w:t>
+        <w:t xml:space="preserve"> </w:t>
+      </w:r>
+      <w:proofErr w:type="spellStart"/>
+      <w:r>
+        <w:rPr>
+          <w:rFonts w:ascii="Arial" w:eastAsia="Arial Nova" w:hAnsi="Arial" w:cs="Arial"/>
+          <w:b/>
+          <w:bCs/>
+          <w:sz w:val="24"/>
+          <w:szCs w:val="24"/>
+        </w:rPr>
+        <w:t>Factory</w:t>
+      </w:r>
+      <w:proofErr w:type="spellEnd"/>
+      <w:r>
+        <w:rPr>
+          <w:rFonts w:ascii="Arial" w:eastAsia="Arial Nova" w:hAnsi="Arial" w:cs="Arial"/>
+          <w:b/>
+          <w:bCs/>
+          <w:sz w:val="24"/>
+          <w:szCs w:val="24"/>
+        </w:rPr>
+        <w:t xml:space="preserve"> </w:t>
+      </w:r>
+      <w:proofErr w:type="spellStart"/>
+      <w:r>
+        <w:rPr>
+          <w:rFonts w:ascii="Arial" w:eastAsia="Arial Nova" w:hAnsi="Arial" w:cs="Arial"/>
+          <w:b/>
+          <w:bCs/>
+          <w:sz w:val="24"/>
+          <w:szCs w:val="24"/>
+        </w:rPr>
+        <w:t>Method</w:t>
+      </w:r>
+      <w:proofErr w:type="spellEnd"/>
+      <w:r>
+        <w:rPr>
+          <w:rFonts w:ascii="Arial" w:eastAsia="Arial Nova" w:hAnsi="Arial" w:cs="Arial"/>
+          <w:b/>
+          <w:bCs/>
+          <w:sz w:val="24"/>
+          <w:szCs w:val="24"/>
+        </w:rPr>
+        <w:t>.......................................</w:t>
+      </w:r>
+      <w:r>
+        <w:rPr>
+          <w:rFonts w:ascii="Arial" w:eastAsia="Arial Nova" w:hAnsi="Arial" w:cs="Arial"/>
+          <w:b/>
+          <w:bCs/>
+          <w:sz w:val="24"/>
+          <w:szCs w:val="24"/>
+        </w:rPr>
+        <w:t>..5</w:t>
       </w:r>
     </w:p>
     <w:p>
@@ -1053,27 +1098,39 @@
           <w:sz w:val="24"/>
           <w:szCs w:val="24"/>
         </w:rPr>
-        <w:t>3.2 Objeto Criação Builder</w:t>
-      </w:r>
-      <w:r>
-        <w:rPr>
-          <w:rFonts w:ascii="Arial" w:eastAsia="Arial Nova" w:hAnsi="Arial" w:cs="Arial"/>
-          <w:b/>
-          <w:bCs/>
-          <w:sz w:val="24"/>
-          <w:szCs w:val="24"/>
-        </w:rPr>
-        <w:t>.........................................................</w:t>
-      </w:r>
-      <w:r>
-        <w:rPr>
-          <w:rFonts w:ascii="Arial" w:eastAsia="Arial Nova" w:hAnsi="Arial" w:cs="Arial"/>
-          <w:b/>
-          <w:bCs/>
-          <w:sz w:val="24"/>
-          <w:szCs w:val="24"/>
-        </w:rPr>
-        <w:t>.</w:t>
+        <w:t xml:space="preserve">3.2 Objeto Criação </w:t>
+      </w:r>
+      <w:proofErr w:type="spellStart"/>
+      <w:r>
+        <w:rPr>
+          <w:rFonts w:ascii="Arial" w:eastAsia="Arial Nova" w:hAnsi="Arial" w:cs="Arial"/>
+          <w:b/>
+          <w:bCs/>
+          <w:sz w:val="24"/>
+          <w:szCs w:val="24"/>
+        </w:rPr>
+        <w:t>Builder</w:t>
+      </w:r>
+      <w:proofErr w:type="spellEnd"/>
+      <w:r>
+        <w:rPr>
+          <w:rFonts w:ascii="Arial" w:eastAsia="Arial Nova" w:hAnsi="Arial" w:cs="Arial"/>
+          <w:b/>
+          <w:bCs/>
+          <w:sz w:val="24"/>
+          <w:szCs w:val="24"/>
+        </w:rPr>
+        <w:t>........................................................</w:t>
+      </w:r>
+      <w:r>
+        <w:rPr>
+          <w:rFonts w:ascii="Arial" w:eastAsia="Arial Nova" w:hAnsi="Arial" w:cs="Arial"/>
+          <w:b/>
+          <w:bCs/>
+          <w:sz w:val="24"/>
+          <w:szCs w:val="24"/>
+        </w:rPr>
+        <w:t>6</w:t>
       </w:r>
     </w:p>
     <w:p>
@@ -1097,17 +1154,61 @@
           <w:sz w:val="24"/>
           <w:szCs w:val="24"/>
         </w:rPr>
-        <w:t>3.3 Estrutura Class adapter.......................................................</w:t>
-      </w:r>
-      <w:r>
-        <w:rPr>
-          <w:rFonts w:ascii="Arial" w:eastAsia="Arial Nova" w:hAnsi="Arial" w:cs="Arial"/>
-          <w:b/>
-          <w:bCs/>
-          <w:sz w:val="24"/>
-          <w:szCs w:val="24"/>
-        </w:rPr>
-        <w:t>.</w:t>
+        <w:t xml:space="preserve">3.3 Estrutura </w:t>
+      </w:r>
+      <w:proofErr w:type="spellStart"/>
+      <w:r>
+        <w:rPr>
+          <w:rFonts w:ascii="Arial" w:eastAsia="Arial Nova" w:hAnsi="Arial" w:cs="Arial"/>
+          <w:b/>
+          <w:bCs/>
+          <w:sz w:val="24"/>
+          <w:szCs w:val="24"/>
+        </w:rPr>
+        <w:t>Class</w:t>
+      </w:r>
+      <w:proofErr w:type="spellEnd"/>
+      <w:r>
+        <w:rPr>
+          <w:rFonts w:ascii="Arial" w:eastAsia="Arial Nova" w:hAnsi="Arial" w:cs="Arial"/>
+          <w:b/>
+          <w:bCs/>
+          <w:sz w:val="24"/>
+          <w:szCs w:val="24"/>
+        </w:rPr>
+        <w:t xml:space="preserve"> </w:t>
+      </w:r>
+      <w:proofErr w:type="spellStart"/>
+      <w:r>
+        <w:rPr>
+          <w:rFonts w:ascii="Arial" w:eastAsia="Arial Nova" w:hAnsi="Arial" w:cs="Arial"/>
+          <w:b/>
+          <w:bCs/>
+          <w:sz w:val="24"/>
+          <w:szCs w:val="24"/>
+        </w:rPr>
+        <w:t>adapter</w:t>
+      </w:r>
+      <w:proofErr w:type="spellEnd"/>
+      <w:r>
+        <w:rPr>
+          <w:rFonts w:ascii="Arial" w:eastAsia="Arial Nova" w:hAnsi="Arial" w:cs="Arial"/>
+          <w:b/>
+          <w:bCs/>
+          <w:sz w:val="24"/>
+          <w:szCs w:val="24"/>
+        </w:rPr>
+        <w:t>.......................................................</w:t>
+      </w:r>
+      <w:r>
+        <w:rPr>
+          <w:rFonts w:ascii="Arial" w:eastAsia="Arial Nova" w:hAnsi="Arial" w:cs="Arial"/>
+          <w:b/>
+          <w:bCs/>
+          <w:sz w:val="24"/>
+          <w:szCs w:val="24"/>
+        </w:rPr>
+        <w:t>8</w:t>
       </w:r>
     </w:p>
     <w:p>
@@ -1131,17 +1232,39 @@
           <w:sz w:val="24"/>
           <w:szCs w:val="24"/>
         </w:rPr>
-        <w:t>3.4 Estrutura Facade Objeto......................................................</w:t>
-      </w:r>
-      <w:r>
-        <w:rPr>
-          <w:rFonts w:ascii="Arial" w:eastAsia="Arial Nova" w:hAnsi="Arial" w:cs="Arial"/>
-          <w:b/>
-          <w:bCs/>
-          <w:sz w:val="24"/>
-          <w:szCs w:val="24"/>
-        </w:rPr>
-        <w:t>.</w:t>
+        <w:t xml:space="preserve">3.4 Estrutura </w:t>
+      </w:r>
+      <w:proofErr w:type="spellStart"/>
+      <w:r>
+        <w:rPr>
+          <w:rFonts w:ascii="Arial" w:eastAsia="Arial Nova" w:hAnsi="Arial" w:cs="Arial"/>
+          <w:b/>
+          <w:bCs/>
+          <w:sz w:val="24"/>
+          <w:szCs w:val="24"/>
+        </w:rPr>
+        <w:t>Facade</w:t>
+      </w:r>
+      <w:proofErr w:type="spellEnd"/>
+      <w:r>
+        <w:rPr>
+          <w:rFonts w:ascii="Arial" w:eastAsia="Arial Nova" w:hAnsi="Arial" w:cs="Arial"/>
+          <w:b/>
+          <w:bCs/>
+          <w:sz w:val="24"/>
+          <w:szCs w:val="24"/>
+        </w:rPr>
+        <w:t xml:space="preserve"> Objeto......................................................</w:t>
+      </w:r>
+      <w:r>
+        <w:rPr>
+          <w:rFonts w:ascii="Arial" w:eastAsia="Arial Nova" w:hAnsi="Arial" w:cs="Arial"/>
+          <w:b/>
+          <w:bCs/>
+          <w:sz w:val="24"/>
+          <w:szCs w:val="24"/>
+        </w:rPr>
+        <w:t>9</w:t>
       </w:r>
     </w:p>
     <w:p>
@@ -1165,17 +1288,61 @@
           <w:sz w:val="24"/>
           <w:szCs w:val="24"/>
         </w:rPr>
-        <w:t>3.5 Comportamento Classe: Template method.......................</w:t>
-      </w:r>
-      <w:r>
-        <w:rPr>
-          <w:rFonts w:ascii="Arial" w:eastAsia="Arial Nova" w:hAnsi="Arial" w:cs="Arial"/>
-          <w:b/>
-          <w:bCs/>
-          <w:sz w:val="24"/>
-          <w:szCs w:val="24"/>
-        </w:rPr>
-        <w:t>.</w:t>
+        <w:t xml:space="preserve">3.5 Comportamento Classe: </w:t>
+      </w:r>
+      <w:proofErr w:type="spellStart"/>
+      <w:r>
+        <w:rPr>
+          <w:rFonts w:ascii="Arial" w:eastAsia="Arial Nova" w:hAnsi="Arial" w:cs="Arial"/>
+          <w:b/>
+          <w:bCs/>
+          <w:sz w:val="24"/>
+          <w:szCs w:val="24"/>
+        </w:rPr>
+        <w:t>Template</w:t>
+      </w:r>
+      <w:proofErr w:type="spellEnd"/>
+      <w:r>
+        <w:rPr>
+          <w:rFonts w:ascii="Arial" w:eastAsia="Arial Nova" w:hAnsi="Arial" w:cs="Arial"/>
+          <w:b/>
+          <w:bCs/>
+          <w:sz w:val="24"/>
+          <w:szCs w:val="24"/>
+        </w:rPr>
+        <w:t xml:space="preserve"> </w:t>
+      </w:r>
+      <w:proofErr w:type="spellStart"/>
+      <w:r>
+        <w:rPr>
+          <w:rFonts w:ascii="Arial" w:eastAsia="Arial Nova" w:hAnsi="Arial" w:cs="Arial"/>
+          <w:b/>
+          <w:bCs/>
+          <w:sz w:val="24"/>
+          <w:szCs w:val="24"/>
+        </w:rPr>
+        <w:t>method</w:t>
+      </w:r>
+      <w:proofErr w:type="spellEnd"/>
+      <w:r>
+        <w:rPr>
+          <w:rFonts w:ascii="Arial" w:eastAsia="Arial Nova" w:hAnsi="Arial" w:cs="Arial"/>
+          <w:b/>
+          <w:bCs/>
+          <w:sz w:val="24"/>
+          <w:szCs w:val="24"/>
+        </w:rPr>
+        <w:t>.......................</w:t>
+      </w:r>
+      <w:r>
+        <w:rPr>
+          <w:rFonts w:ascii="Arial" w:eastAsia="Arial Nova" w:hAnsi="Arial" w:cs="Arial"/>
+          <w:b/>
+          <w:bCs/>
+          <w:sz w:val="24"/>
+          <w:szCs w:val="24"/>
+        </w:rPr>
+        <w:t>10</w:t>
       </w:r>
     </w:p>
     <w:p>
@@ -1199,17 +1366,39 @@
           <w:sz w:val="24"/>
           <w:szCs w:val="24"/>
         </w:rPr>
-        <w:t>3.6 Comportamento Objeto: Strategy.......................................</w:t>
-      </w:r>
-      <w:r>
-        <w:rPr>
-          <w:rFonts w:ascii="Arial" w:eastAsia="Arial Nova" w:hAnsi="Arial" w:cs="Arial"/>
-          <w:b/>
-          <w:bCs/>
-          <w:sz w:val="24"/>
-          <w:szCs w:val="24"/>
-        </w:rPr>
-        <w:t>.</w:t>
+        <w:t xml:space="preserve">3.6 Comportamento Objeto: </w:t>
+      </w:r>
+      <w:proofErr w:type="spellStart"/>
+      <w:r>
+        <w:rPr>
+          <w:rFonts w:ascii="Arial" w:eastAsia="Arial Nova" w:hAnsi="Arial" w:cs="Arial"/>
+          <w:b/>
+          <w:bCs/>
+          <w:sz w:val="24"/>
+          <w:szCs w:val="24"/>
+        </w:rPr>
+        <w:t>Strategy</w:t>
+      </w:r>
+      <w:proofErr w:type="spellEnd"/>
+      <w:r>
+        <w:rPr>
+          <w:rFonts w:ascii="Arial" w:eastAsia="Arial Nova" w:hAnsi="Arial" w:cs="Arial"/>
+          <w:b/>
+          <w:bCs/>
+          <w:sz w:val="24"/>
+          <w:szCs w:val="24"/>
+        </w:rPr>
+        <w:t>.......................................</w:t>
+      </w:r>
+      <w:r>
+        <w:rPr>
+          <w:rFonts w:ascii="Arial" w:eastAsia="Arial Nova" w:hAnsi="Arial" w:cs="Arial"/>
+          <w:b/>
+          <w:bCs/>
+          <w:sz w:val="24"/>
+          <w:szCs w:val="24"/>
+        </w:rPr>
+        <w:t>12</w:t>
       </w:r>
     </w:p>
     <w:p>
@@ -1232,7 +1421,17 @@
           <w:sz w:val="24"/>
           <w:szCs w:val="24"/>
         </w:rPr>
-        <w:t>4. Conclusão...........................................................................................</w:t>
+        <w:t>4. Conclusão..........................................................................................</w:t>
+      </w:r>
+      <w:r>
+        <w:rPr>
+          <w:rFonts w:ascii="Arial" w:eastAsia="Arial Nova" w:hAnsi="Arial" w:cs="Arial"/>
+          <w:b/>
+          <w:bCs/>
+          <w:sz w:val="24"/>
+          <w:szCs w:val="24"/>
+        </w:rPr>
+        <w:t>13</w:t>
       </w:r>
     </w:p>
     <w:p>
@@ -1255,7 +1454,17 @@
           <w:sz w:val="24"/>
           <w:szCs w:val="24"/>
         </w:rPr>
-        <w:t>5. Referências.........................................................................................</w:t>
+        <w:t>5. Referências........................................................................................</w:t>
+      </w:r>
+      <w:r>
+        <w:rPr>
+          <w:rFonts w:ascii="Arial" w:eastAsia="Arial Nova" w:hAnsi="Arial" w:cs="Arial"/>
+          <w:b/>
+          <w:bCs/>
+          <w:sz w:val="24"/>
+          <w:szCs w:val="24"/>
+        </w:rPr>
+        <w:t>14</w:t>
       </w:r>
     </w:p>
     <w:p>
@@ -3533,7 +3742,25 @@
           <w:sz w:val="24"/>
           <w:szCs w:val="24"/>
         </w:rPr>
-        <w:t xml:space="preserve"> para representar o livro como uma string formatada.</w:t>
+        <w:t xml:space="preserve"> para representar o livro como uma </w:t>
+      </w:r>
+      <w:proofErr w:type="spellStart"/>
+      <w:r>
+        <w:rPr>
+          <w:rFonts w:ascii="Arial" w:eastAsia="Arial Nova" w:hAnsi="Arial" w:cs="Arial"/>
+          <w:sz w:val="24"/>
+          <w:szCs w:val="24"/>
+        </w:rPr>
+        <w:t>string</w:t>
+      </w:r>
+      <w:proofErr w:type="spellEnd"/>
+      <w:r>
+        <w:rPr>
+          <w:rFonts w:ascii="Arial" w:eastAsia="Arial Nova" w:hAnsi="Arial" w:cs="Arial"/>
+          <w:sz w:val="24"/>
+          <w:szCs w:val="24"/>
+        </w:rPr>
+        <w:t xml:space="preserve"> formatada.</w:t>
       </w:r>
     </w:p>
     <w:p>
@@ -5505,6 +5732,7 @@
           <w:lang w:val="en-US"/>
         </w:rPr>
       </w:pPr>
+      <w:proofErr w:type="spellStart"/>
       <w:r>
         <w:rPr>
           <w:rFonts w:ascii="Arial" w:eastAsia="Arial Nova" w:hAnsi="Arial" w:cs="Arial"/>
@@ -5517,6 +5745,7 @@
         </w:rPr>
         <w:t>getLukeSkywalkerHeight</w:t>
       </w:r>
+      <w:proofErr w:type="spellEnd"/>
       <w:r>
         <w:rPr>
           <w:rFonts w:ascii="Arial" w:eastAsia="Arial Nova" w:hAnsi="Arial" w:cs="Arial"/>
@@ -5525,8 +5754,9 @@
           <w:szCs w:val="24"/>
           <w:lang w:val="en-US"/>
         </w:rPr>
-        <w:t>: Obt</w:t>
-      </w:r>
+        <w:t xml:space="preserve">: </w:t>
+      </w:r>
+      <w:proofErr w:type="spellStart"/>
       <w:r>
         <w:rPr>
           <w:rFonts w:ascii="Arial" w:eastAsia="Arial Nova" w:hAnsi="Arial" w:cs="Arial"/>
@@ -5535,6 +5765,16 @@
           <w:szCs w:val="24"/>
           <w:lang w:val="en-US"/>
         </w:rPr>
+        <w:t>Obt</w:t>
+      </w:r>
+      <w:r>
+        <w:rPr>
+          <w:rFonts w:ascii="Arial" w:eastAsia="Arial Nova" w:hAnsi="Arial" w:cs="Arial"/>
+          <w:color w:val="0F0F0F"/>
+          <w:sz w:val="24"/>
+          <w:szCs w:val="24"/>
+          <w:lang w:val="en-US"/>
+        </w:rPr>
         <w:t>e</w:t>
       </w:r>
       <w:r>
@@ -5545,7 +5785,40 @@
           <w:szCs w:val="24"/>
           <w:lang w:val="en-US"/>
         </w:rPr>
-        <w:t>m a altura de Luke Skywalker da API Star Wars.</w:t>
+        <w:t>m</w:t>
+      </w:r>
+      <w:proofErr w:type="spellEnd"/>
+      <w:r>
+        <w:rPr>
+          <w:rFonts w:ascii="Arial" w:eastAsia="Arial Nova" w:hAnsi="Arial" w:cs="Arial"/>
+          <w:color w:val="0F0F0F"/>
+          <w:sz w:val="24"/>
+          <w:szCs w:val="24"/>
+          <w:lang w:val="en-US"/>
+        </w:rPr>
+        <w:t xml:space="preserve"> a </w:t>
+      </w:r>
+      <w:proofErr w:type="spellStart"/>
+      <w:r>
+        <w:rPr>
+          <w:rFonts w:ascii="Arial" w:eastAsia="Arial Nova" w:hAnsi="Arial" w:cs="Arial"/>
+          <w:color w:val="0F0F0F"/>
+          <w:sz w:val="24"/>
+          <w:szCs w:val="24"/>
+          <w:lang w:val="en-US"/>
+        </w:rPr>
+        <w:t>altura</w:t>
+      </w:r>
+      <w:proofErr w:type="spellEnd"/>
+      <w:r>
+        <w:rPr>
+          <w:rFonts w:ascii="Arial" w:eastAsia="Arial Nova" w:hAnsi="Arial" w:cs="Arial"/>
+          <w:color w:val="0F0F0F"/>
+          <w:sz w:val="24"/>
+          <w:szCs w:val="24"/>
+          <w:lang w:val="en-US"/>
+        </w:rPr>
+        <w:t xml:space="preserve"> de Luke Skywalker da API Star Wars.</w:t>
       </w:r>
     </w:p>
     <w:p>
@@ -8180,35 +8453,149 @@
           <w:rPr>
             <w:rStyle w:val="Hyperlink"/>
           </w:rPr>
-          <w:t>The Factory Method Pattern and Its Implementation in Python – Real Python</w:t>
+          <w:t xml:space="preserve">The </w:t>
         </w:r>
-      </w:hyperlink>
-    </w:p>
-    <w:p>
-      <w:pPr>
-        <w:spacing w:line="360" w:lineRule="auto"/>
-        <w:jc w:val="both"/>
-      </w:pPr>
-      <w:hyperlink r:id="rId9" w:history="1">
+        <w:proofErr w:type="spellStart"/>
         <w:r>
           <w:rPr>
             <w:rStyle w:val="Hyperlink"/>
           </w:rPr>
-          <w:t>Adapter Design Pattern in Python (stackabuse.com)</w:t>
+          <w:t>Factory</w:t>
         </w:r>
-      </w:hyperlink>
-    </w:p>
-    <w:p>
-      <w:pPr>
-        <w:spacing w:line="360" w:lineRule="auto"/>
-        <w:jc w:val="both"/>
-      </w:pPr>
-      <w:hyperlink r:id="rId10" w:history="1">
+        <w:proofErr w:type="spellEnd"/>
         <w:r>
           <w:rPr>
             <w:rStyle w:val="Hyperlink"/>
           </w:rPr>
-          <w:t>Facade em Python / Padrões de Projeto (refactoring.guru)</w:t>
+          <w:t xml:space="preserve"> </w:t>
+        </w:r>
+        <w:proofErr w:type="spellStart"/>
+        <w:r>
+          <w:rPr>
+            <w:rStyle w:val="Hyperlink"/>
+          </w:rPr>
+          <w:t>Method</w:t>
+        </w:r>
+        <w:proofErr w:type="spellEnd"/>
+        <w:r>
+          <w:rPr>
+            <w:rStyle w:val="Hyperlink"/>
+          </w:rPr>
+          <w:t xml:space="preserve"> </w:t>
+        </w:r>
+        <w:proofErr w:type="spellStart"/>
+        <w:r>
+          <w:rPr>
+            <w:rStyle w:val="Hyperlink"/>
+          </w:rPr>
+          <w:t>Pattern</w:t>
+        </w:r>
+        <w:proofErr w:type="spellEnd"/>
+        <w:r>
+          <w:rPr>
+            <w:rStyle w:val="Hyperlink"/>
+          </w:rPr>
+          <w:t xml:space="preserve"> </w:t>
+        </w:r>
+        <w:proofErr w:type="spellStart"/>
+        <w:r>
+          <w:rPr>
+            <w:rStyle w:val="Hyperlink"/>
+          </w:rPr>
+          <w:t>and</w:t>
+        </w:r>
+        <w:proofErr w:type="spellEnd"/>
+        <w:r>
+          <w:rPr>
+            <w:rStyle w:val="Hyperlink"/>
+          </w:rPr>
+          <w:t xml:space="preserve"> Its </w:t>
+        </w:r>
+        <w:proofErr w:type="spellStart"/>
+        <w:r>
+          <w:rPr>
+            <w:rStyle w:val="Hyperlink"/>
+          </w:rPr>
+          <w:t>Implementation</w:t>
+        </w:r>
+        <w:proofErr w:type="spellEnd"/>
+        <w:r>
+          <w:rPr>
+            <w:rStyle w:val="Hyperlink"/>
+          </w:rPr>
+          <w:t xml:space="preserve"> in Python – Real Python</w:t>
+        </w:r>
+      </w:hyperlink>
+    </w:p>
+    <w:p>
+      <w:pPr>
+        <w:spacing w:line="360" w:lineRule="auto"/>
+        <w:jc w:val="both"/>
+      </w:pPr>
+      <w:hyperlink r:id="rId9" w:history="1">
+        <w:proofErr w:type="spellStart"/>
+        <w:r>
+          <w:rPr>
+            <w:rStyle w:val="Hyperlink"/>
+          </w:rPr>
+          <w:t>Adapter</w:t>
+        </w:r>
+        <w:proofErr w:type="spellEnd"/>
+        <w:r>
+          <w:rPr>
+            <w:rStyle w:val="Hyperlink"/>
+          </w:rPr>
+          <w:t xml:space="preserve"> Design </w:t>
+        </w:r>
+        <w:proofErr w:type="spellStart"/>
+        <w:r>
+          <w:rPr>
+            <w:rStyle w:val="Hyperlink"/>
+          </w:rPr>
+          <w:t>Pattern</w:t>
+        </w:r>
+        <w:proofErr w:type="spellEnd"/>
+        <w:r>
+          <w:rPr>
+            <w:rStyle w:val="Hyperlink"/>
+          </w:rPr>
+          <w:t xml:space="preserve"> in Python (stackabuse.com)</w:t>
+        </w:r>
+      </w:hyperlink>
+    </w:p>
+    <w:p>
+      <w:pPr>
+        <w:spacing w:line="360" w:lineRule="auto"/>
+        <w:jc w:val="both"/>
+      </w:pPr>
+      <w:hyperlink r:id="rId10" w:history="1">
+        <w:proofErr w:type="spellStart"/>
+        <w:r>
+          <w:rPr>
+            <w:rStyle w:val="Hyperlink"/>
+          </w:rPr>
+          <w:t>Facade</w:t>
+        </w:r>
+        <w:proofErr w:type="spellEnd"/>
+        <w:r>
+          <w:rPr>
+            <w:rStyle w:val="Hyperlink"/>
+          </w:rPr>
+          <w:t xml:space="preserve"> em Python / Padrões de Projeto (</w:t>
+        </w:r>
+        <w:proofErr w:type="spellStart"/>
+        <w:r>
+          <w:rPr>
+            <w:rStyle w:val="Hyperlink"/>
+          </w:rPr>
+          <w:t>refactoring.guru</w:t>
+        </w:r>
+        <w:proofErr w:type="spellEnd"/>
+        <w:r>
+          <w:rPr>
+            <w:rStyle w:val="Hyperlink"/>
+          </w:rPr>
+          <w:t>)</w:t>
         </w:r>
       </w:hyperlink>
     </w:p>

</xml_diff>